<commit_message>
填写基本信息 Signed-off-by: zhangzhexian <zhangzhexian@utry.cn>
</commit_message>
<xml_diff>
--- a/毕业设计文档/湖州师范学院毕业设计(论文)指导情况记录表.docx
+++ b/毕业设计文档/湖州师范学院毕业设计(论文)指导情况记录表.docx
@@ -6,32 +6,30 @@
       <w:pPr>
         <w:jc w:val="center"/>
         <w:rPr>
+          <w:rFonts w:ascii="宋体" w:hAnsi="宋体"/>
+          <w:b/>
+          <w:kern w:val="0"/>
+          <w:sz w:val="32"/>
+          <w:szCs w:val="32"/>
+        </w:rPr>
+      </w:pPr>
+      <w:r>
+        <w:rPr>
           <w:rFonts w:ascii="宋体" w:hAnsi="宋体" w:hint="eastAsia"/>
           <w:b/>
           <w:kern w:val="0"/>
           <w:sz w:val="32"/>
           <w:szCs w:val="32"/>
         </w:rPr>
-      </w:pPr>
-      <w:bookmarkStart w:id="0" w:name="_GoBack"/>
-      <w:r>
-        <w:rPr>
-          <w:rFonts w:ascii="宋体" w:hAnsi="宋体" w:hint="eastAsia"/>
-          <w:b/>
-          <w:kern w:val="0"/>
-          <w:sz w:val="32"/>
-          <w:szCs w:val="32"/>
-        </w:rPr>
         <w:t>湖州师范学院毕业设计(论文)指导情况记录表</w:t>
       </w:r>
     </w:p>
-    <w:bookmarkEnd w:id="0"/>
     <w:p>
       <w:pPr>
         <w:snapToGrid w:val="0"/>
         <w:jc w:val="center"/>
         <w:rPr>
-          <w:rFonts w:ascii="宋体" w:hAnsi="宋体" w:hint="eastAsia"/>
+          <w:rFonts w:ascii="宋体" w:hAnsi="宋体"/>
           <w:b/>
         </w:rPr>
       </w:pPr>
@@ -40,97 +38,83 @@
       <w:pPr>
         <w:snapToGrid w:val="0"/>
         <w:rPr>
+          <w:u w:val="single"/>
+        </w:rPr>
+      </w:pPr>
+      <w:r>
+        <w:rPr>
+          <w:rFonts w:hint="eastAsia"/>
+        </w:rPr>
+        <w:t>院（系）：</w:t>
+      </w:r>
+      <w:r>
+        <w:rPr>
           <w:rFonts w:hint="eastAsia"/>
           <w:u w:val="single"/>
         </w:rPr>
-      </w:pPr>
+        <w:t>信息</w:t>
+      </w:r>
+      <w:r>
+        <w:rPr>
+          <w:u w:val="single"/>
+        </w:rPr>
+        <w:t>工程学院</w:t>
+      </w:r>
+      <w:r>
+        <w:t xml:space="preserve"> </w:t>
+      </w:r>
       <w:r>
         <w:rPr>
           <w:rFonts w:hint="eastAsia"/>
         </w:rPr>
-        <w:t>院（系）：</w:t>
-      </w:r>
-      <w:r>
-        <w:rPr>
-          <w:u w:val="single"/>
-        </w:rPr>
         <w:t xml:space="preserve">   </w:t>
+      </w:r>
+      <w:r>
+        <w:rPr>
+          <w:rFonts w:hint="eastAsia"/>
+        </w:rPr>
+        <w:t>专业：</w:t>
       </w:r>
       <w:r>
         <w:rPr>
           <w:rFonts w:hint="eastAsia"/>
           <w:u w:val="single"/>
         </w:rPr>
+        <w:t>计算机科学</w:t>
+      </w:r>
+      <w:r>
+        <w:rPr>
+          <w:u w:val="single"/>
+        </w:rPr>
+        <w:t>与技术</w:t>
+      </w:r>
+      <w:r>
+        <w:t xml:space="preserve"> </w:t>
+      </w:r>
+      <w:r>
+        <w:rPr>
+          <w:rFonts w:hint="eastAsia"/>
+        </w:rPr>
         <w:t xml:space="preserve">    </w:t>
       </w:r>
       <w:r>
-        <w:t xml:space="preserve"> </w:t>
-      </w:r>
-      <w:r>
         <w:rPr>
           <w:rFonts w:hint="eastAsia"/>
         </w:rPr>
-        <w:t xml:space="preserve">   </w:t>
-      </w:r>
-      <w:r>
-        <w:rPr>
-          <w:rFonts w:hint="eastAsia"/>
-        </w:rPr>
-        <w:t>专业：</w:t>
-      </w:r>
-      <w:r>
-        <w:rPr>
-          <w:u w:val="single"/>
-        </w:rPr>
-        <w:t xml:space="preserve">     </w:t>
+        <w:t>指导教师：</w:t>
       </w:r>
       <w:r>
         <w:rPr>
           <w:rFonts w:hint="eastAsia"/>
           <w:u w:val="single"/>
         </w:rPr>
-        <w:t xml:space="preserve">       </w:t>
-      </w:r>
-      <w:r>
-        <w:t xml:space="preserve"> </w:t>
-      </w:r>
-      <w:r>
-        <w:rPr>
-          <w:rFonts w:hint="eastAsia"/>
-        </w:rPr>
-        <w:t xml:space="preserve">    </w:t>
-      </w:r>
-      <w:r>
-        <w:rPr>
-          <w:rFonts w:hint="eastAsia"/>
-        </w:rPr>
-        <w:t>指导教师：</w:t>
-      </w:r>
-      <w:r>
-        <w:rPr>
-          <w:u w:val="single"/>
-        </w:rPr>
-        <w:t xml:space="preserve"> </w:t>
-      </w:r>
-      <w:r>
-        <w:rPr>
-          <w:rFonts w:hint="eastAsia"/>
-          <w:u w:val="single"/>
-        </w:rPr>
-        <w:t xml:space="preserve">     </w:t>
-      </w:r>
-      <w:r>
-        <w:rPr>
-          <w:u w:val="single"/>
-        </w:rPr>
-        <w:t xml:space="preserve">   </w:t>
+        <w:t>楼俊纲</w:t>
       </w:r>
     </w:p>
     <w:p>
       <w:pPr>
         <w:snapToGrid w:val="0"/>
         <w:rPr>
-          <w:rFonts w:hint="eastAsia"/>
           <w:b/>
           <w:szCs w:val="21"/>
         </w:rPr>
@@ -204,10 +188,13 @@
           <w:p>
             <w:pPr>
               <w:jc w:val="center"/>
-              <w:rPr>
-                <w:rFonts w:hint="eastAsia"/>
-              </w:rPr>
-            </w:pPr>
+            </w:pPr>
+            <w:r>
+              <w:rPr>
+                <w:rFonts w:hint="eastAsia"/>
+              </w:rPr>
+              <w:t>张哲先</w:t>
+            </w:r>
           </w:p>
         </w:tc>
         <w:tc>
@@ -247,10 +234,13 @@
           <w:p>
             <w:pPr>
               <w:jc w:val="center"/>
-              <w:rPr>
-                <w:rFonts w:hint="eastAsia"/>
-              </w:rPr>
-            </w:pPr>
+            </w:pPr>
+            <w:r>
+              <w:rPr>
+                <w:rFonts w:hint="eastAsia"/>
+              </w:rPr>
+              <w:t>20140821</w:t>
+            </w:r>
           </w:p>
         </w:tc>
         <w:tc>
@@ -299,10 +289,13 @@
           <w:p>
             <w:pPr>
               <w:jc w:val="center"/>
-              <w:rPr>
-                <w:rFonts w:hint="eastAsia"/>
-              </w:rPr>
-            </w:pPr>
+            </w:pPr>
+            <w:r>
+              <w:rPr>
+                <w:rFonts w:hint="eastAsia"/>
+              </w:rPr>
+              <w:t>2014082411</w:t>
+            </w:r>
           </w:p>
         </w:tc>
       </w:tr>
@@ -368,9 +361,6 @@
           <w:p>
             <w:pPr>
               <w:spacing w:line="360" w:lineRule="exact"/>
-              <w:rPr>
-                <w:rFonts w:hint="eastAsia"/>
-              </w:rPr>
             </w:pPr>
             <w:r>
               <w:rPr>
@@ -382,9 +372,6 @@
           <w:p>
             <w:pPr>
               <w:spacing w:line="360" w:lineRule="exact"/>
-              <w:rPr>
-                <w:rFonts w:hint="eastAsia"/>
-              </w:rPr>
             </w:pPr>
             <w:r>
               <w:rPr>
@@ -396,9 +383,6 @@
           <w:p>
             <w:pPr>
               <w:spacing w:line="360" w:lineRule="exact"/>
-              <w:rPr>
-                <w:rFonts w:hint="eastAsia"/>
-              </w:rPr>
             </w:pPr>
             <w:r>
               <w:rPr>
@@ -410,17 +394,11 @@
           <w:p>
             <w:pPr>
               <w:spacing w:line="360" w:lineRule="exact"/>
-              <w:rPr>
-                <w:rFonts w:hint="eastAsia"/>
-              </w:rPr>
-            </w:pPr>
-          </w:p>
-          <w:p>
-            <w:pPr>
-              <w:spacing w:line="360" w:lineRule="exact"/>
-              <w:rPr>
-                <w:rFonts w:hint="eastAsia"/>
-              </w:rPr>
+            </w:pPr>
+          </w:p>
+          <w:p>
+            <w:pPr>
+              <w:spacing w:line="360" w:lineRule="exact"/>
             </w:pPr>
           </w:p>
         </w:tc>
@@ -487,9 +465,6 @@
           <w:p>
             <w:pPr>
               <w:spacing w:line="360" w:lineRule="exact"/>
-              <w:rPr>
-                <w:rFonts w:hint="eastAsia"/>
-              </w:rPr>
             </w:pPr>
             <w:r>
               <w:rPr>
@@ -501,9 +476,6 @@
           <w:p>
             <w:pPr>
               <w:spacing w:line="360" w:lineRule="exact"/>
-              <w:rPr>
-                <w:rFonts w:hint="eastAsia"/>
-              </w:rPr>
             </w:pPr>
             <w:r>
               <w:rPr>
@@ -515,25 +487,16 @@
           <w:p>
             <w:pPr>
               <w:spacing w:line="360" w:lineRule="exact"/>
-              <w:rPr>
-                <w:rFonts w:hint="eastAsia"/>
-              </w:rPr>
-            </w:pPr>
-          </w:p>
-          <w:p>
-            <w:pPr>
-              <w:spacing w:line="360" w:lineRule="exact"/>
-              <w:rPr>
-                <w:rFonts w:hint="eastAsia"/>
-              </w:rPr>
-            </w:pPr>
-          </w:p>
-          <w:p>
-            <w:pPr>
-              <w:spacing w:line="360" w:lineRule="exact"/>
-              <w:rPr>
-                <w:rFonts w:hint="eastAsia"/>
-              </w:rPr>
+            </w:pPr>
+          </w:p>
+          <w:p>
+            <w:pPr>
+              <w:spacing w:line="360" w:lineRule="exact"/>
+            </w:pPr>
+          </w:p>
+          <w:p>
+            <w:pPr>
+              <w:spacing w:line="360" w:lineRule="exact"/>
             </w:pPr>
           </w:p>
         </w:tc>
@@ -620,9 +583,6 @@
           <w:p>
             <w:pPr>
               <w:spacing w:line="360" w:lineRule="exact"/>
-              <w:rPr>
-                <w:rFonts w:hint="eastAsia"/>
-              </w:rPr>
             </w:pPr>
             <w:r>
               <w:rPr>
@@ -634,9 +594,6 @@
           <w:p>
             <w:pPr>
               <w:spacing w:line="360" w:lineRule="exact"/>
-              <w:rPr>
-                <w:rFonts w:hint="eastAsia"/>
-              </w:rPr>
             </w:pPr>
             <w:r>
               <w:rPr>
@@ -648,9 +605,6 @@
           <w:p>
             <w:pPr>
               <w:spacing w:line="360" w:lineRule="exact"/>
-              <w:rPr>
-                <w:rFonts w:hint="eastAsia"/>
-              </w:rPr>
             </w:pPr>
           </w:p>
           <w:p>
@@ -739,9 +693,6 @@
           <w:p>
             <w:pPr>
               <w:spacing w:line="360" w:lineRule="exact"/>
-              <w:rPr>
-                <w:rFonts w:hint="eastAsia"/>
-              </w:rPr>
             </w:pPr>
             <w:r>
               <w:rPr>
@@ -753,25 +704,16 @@
           <w:p>
             <w:pPr>
               <w:spacing w:line="360" w:lineRule="exact"/>
-              <w:rPr>
-                <w:rFonts w:hint="eastAsia"/>
-              </w:rPr>
-            </w:pPr>
-          </w:p>
-          <w:p>
-            <w:pPr>
-              <w:spacing w:line="360" w:lineRule="exact"/>
-              <w:rPr>
-                <w:rFonts w:hint="eastAsia"/>
-              </w:rPr>
-            </w:pPr>
-          </w:p>
-          <w:p>
-            <w:pPr>
-              <w:spacing w:line="360" w:lineRule="exact"/>
-              <w:rPr>
-                <w:rFonts w:hint="eastAsia"/>
-              </w:rPr>
+            </w:pPr>
+          </w:p>
+          <w:p>
+            <w:pPr>
+              <w:spacing w:line="360" w:lineRule="exact"/>
+            </w:pPr>
+          </w:p>
+          <w:p>
+            <w:pPr>
+              <w:spacing w:line="360" w:lineRule="exact"/>
             </w:pPr>
             <w:r>
               <w:rPr>
@@ -827,9 +769,6 @@
             <w:pPr>
               <w:spacing w:line="360" w:lineRule="exact"/>
               <w:jc w:val="center"/>
-              <w:rPr>
-                <w:rFonts w:hint="eastAsia"/>
-              </w:rPr>
             </w:pPr>
             <w:r>
               <w:rPr>
@@ -864,9 +803,6 @@
           <w:p>
             <w:pPr>
               <w:spacing w:line="360" w:lineRule="exact"/>
-              <w:rPr>
-                <w:rFonts w:hint="eastAsia"/>
-              </w:rPr>
             </w:pPr>
             <w:r>
               <w:rPr>
@@ -878,25 +814,16 @@
           <w:p>
             <w:pPr>
               <w:spacing w:line="360" w:lineRule="exact"/>
-              <w:rPr>
-                <w:rFonts w:hint="eastAsia"/>
-              </w:rPr>
-            </w:pPr>
-          </w:p>
-          <w:p>
-            <w:pPr>
-              <w:spacing w:line="360" w:lineRule="exact"/>
-              <w:rPr>
-                <w:rFonts w:hint="eastAsia"/>
-              </w:rPr>
-            </w:pPr>
-          </w:p>
-          <w:p>
-            <w:pPr>
-              <w:spacing w:line="360" w:lineRule="exact"/>
-              <w:rPr>
-                <w:rFonts w:hint="eastAsia"/>
-              </w:rPr>
+            </w:pPr>
+          </w:p>
+          <w:p>
+            <w:pPr>
+              <w:spacing w:line="360" w:lineRule="exact"/>
+            </w:pPr>
+          </w:p>
+          <w:p>
+            <w:pPr>
+              <w:spacing w:line="360" w:lineRule="exact"/>
             </w:pPr>
           </w:p>
         </w:tc>
@@ -905,7 +832,6 @@
     <w:p>
       <w:pPr>
         <w:rPr>
-          <w:rFonts w:hint="eastAsia"/>
           <w:sz w:val="18"/>
         </w:rPr>
       </w:pPr>
@@ -913,7 +839,7 @@
     <w:p>
       <w:pPr>
         <w:rPr>
-          <w:rFonts w:ascii="宋体" w:hAnsi="宋体" w:hint="eastAsia"/>
+          <w:rFonts w:ascii="宋体" w:hAnsi="宋体"/>
           <w:sz w:val="18"/>
         </w:rPr>
       </w:pPr>
@@ -959,16 +885,19 @@
           <w:rFonts w:ascii="宋体" w:hAnsi="宋体" w:hint="eastAsia"/>
           <w:sz w:val="18"/>
         </w:rPr>
-        <w:t>2.指导次数根据实际次数自行增减。</w:t>
+        <w:t>2.指导次数根据实际次数自行增减</w:t>
+      </w:r>
+      <w:bookmarkStart w:id="0" w:name="_GoBack"/>
+      <w:bookmarkEnd w:id="0"/>
+      <w:r>
+        <w:rPr>
+          <w:rFonts w:ascii="宋体" w:hAnsi="宋体" w:hint="eastAsia"/>
+          <w:sz w:val="18"/>
+        </w:rPr>
+        <w:t>。</w:t>
       </w:r>
     </w:p>
-    <w:p>
-      <w:pPr>
-        <w:rPr>
-          <w:rFonts w:hint="eastAsia"/>
-        </w:rPr>
-      </w:pPr>
-    </w:p>
+    <w:p/>
     <w:p/>
     <w:sectPr>
       <w:pgSz w:w="11906" w:h="16838"/>

</xml_diff>

<commit_message>
完成指导情况记录表 Signed-off-by: zhangzhexian <zhangzhexian@utry.cn>
</commit_message>
<xml_diff>
--- a/毕业设计文档/湖州师范学院毕业设计(论文)指导情况记录表.docx
+++ b/毕业设计文档/湖州师范学院毕业设计(论文)指导情况记录表.docx
@@ -361,6 +361,9 @@
           <w:p>
             <w:pPr>
               <w:spacing w:line="360" w:lineRule="exact"/>
+              <w:rPr>
+                <w:rFonts w:hint="eastAsia"/>
+              </w:rPr>
             </w:pPr>
             <w:r>
               <w:rPr>
@@ -368,16 +371,80 @@
               </w:rPr>
               <w:t>指导时间：</w:t>
             </w:r>
-          </w:p>
-          <w:p>
-            <w:pPr>
-              <w:spacing w:line="360" w:lineRule="exact"/>
+            <w:r>
+              <w:rPr>
+                <w:rFonts w:ascii="宋体" w:hAnsi="宋体" w:hint="eastAsia"/>
+                <w:szCs w:val="21"/>
+              </w:rPr>
+              <w:t>2017年</w:t>
+            </w:r>
+            <w:r>
+              <w:rPr>
+                <w:rFonts w:ascii="宋体" w:hAnsi="宋体"/>
+                <w:szCs w:val="21"/>
+              </w:rPr>
+              <w:t>11</w:t>
+            </w:r>
+            <w:r>
+              <w:rPr>
+                <w:rFonts w:ascii="宋体" w:hAnsi="宋体" w:hint="eastAsia"/>
+                <w:szCs w:val="21"/>
+              </w:rPr>
+              <w:t>月31日—2017年</w:t>
+            </w:r>
+            <w:r>
+              <w:rPr>
+                <w:rFonts w:ascii="宋体" w:hAnsi="宋体"/>
+                <w:szCs w:val="21"/>
+              </w:rPr>
+              <w:t>12</w:t>
+            </w:r>
+            <w:r>
+              <w:rPr>
+                <w:rFonts w:ascii="宋体" w:hAnsi="宋体" w:hint="eastAsia"/>
+                <w:szCs w:val="21"/>
+              </w:rPr>
+              <w:t>月</w:t>
+            </w:r>
+            <w:r>
+              <w:rPr>
+                <w:rFonts w:ascii="宋体" w:hAnsi="宋体"/>
+                <w:szCs w:val="21"/>
+              </w:rPr>
+              <w:t>6</w:t>
+            </w:r>
+            <w:r>
+              <w:rPr>
+                <w:rFonts w:ascii="宋体" w:hAnsi="宋体" w:hint="eastAsia"/>
+                <w:szCs w:val="21"/>
+              </w:rPr>
+              <w:t>日</w:t>
+            </w:r>
+          </w:p>
+          <w:p>
+            <w:pPr>
+              <w:spacing w:line="360" w:lineRule="exact"/>
+              <w:rPr>
+                <w:rFonts w:hint="eastAsia"/>
+              </w:rPr>
             </w:pPr>
             <w:r>
               <w:rPr>
                 <w:rFonts w:hint="eastAsia"/>
               </w:rPr>
               <w:t>指导内容：</w:t>
+            </w:r>
+            <w:r>
+              <w:rPr>
+                <w:rFonts w:hint="eastAsia"/>
+              </w:rPr>
+              <w:t>收集素材，完成开题报告</w:t>
+            </w:r>
+            <w:r>
+              <w:rPr>
+                <w:rFonts w:hint="eastAsia"/>
+              </w:rPr>
+              <w:t>。</w:t>
             </w:r>
           </w:p>
           <w:p>
@@ -472,16 +539,35 @@
               </w:rPr>
               <w:t>指导时间：</w:t>
             </w:r>
-          </w:p>
-          <w:p>
-            <w:pPr>
-              <w:spacing w:line="360" w:lineRule="exact"/>
+            <w:r>
+              <w:rPr>
+                <w:rFonts w:ascii="宋体" w:hAnsi="宋体" w:hint="eastAsia"/>
+                <w:szCs w:val="21"/>
+              </w:rPr>
+              <w:t>2017年12月23日—2017年12月26日</w:t>
+            </w:r>
+          </w:p>
+          <w:p>
+            <w:pPr>
+              <w:spacing w:line="360" w:lineRule="exact"/>
+              <w:rPr>
+                <w:rFonts w:hint="eastAsia"/>
+              </w:rPr>
             </w:pPr>
             <w:r>
               <w:rPr>
                 <w:rFonts w:hint="eastAsia"/>
               </w:rPr>
               <w:t>指导内容：</w:t>
+            </w:r>
+            <w:r>
+              <w:rPr>
+                <w:rFonts w:hint="eastAsia"/>
+              </w:rPr>
+              <w:t>模块</w:t>
+            </w:r>
+            <w:r>
+              <w:t>详细设计。</w:t>
             </w:r>
           </w:p>
           <w:p>
@@ -569,6 +655,9 @@
           <w:p>
             <w:pPr>
               <w:spacing w:line="360" w:lineRule="exact"/>
+              <w:rPr>
+                <w:rFonts w:hint="eastAsia"/>
+              </w:rPr>
             </w:pPr>
             <w:r>
               <w:rPr>
@@ -577,18 +666,48 @@
               <w:t>指导时间：</w:t>
             </w:r>
             <w:r>
-              <w:t xml:space="preserve"> </w:t>
-            </w:r>
-          </w:p>
-          <w:p>
-            <w:pPr>
-              <w:spacing w:line="360" w:lineRule="exact"/>
+              <w:rPr>
+                <w:rFonts w:ascii="宋体" w:hAnsi="宋体" w:hint="eastAsia"/>
+                <w:szCs w:val="21"/>
+              </w:rPr>
+              <w:t>201</w:t>
+            </w:r>
+            <w:r>
+              <w:rPr>
+                <w:rFonts w:ascii="宋体" w:hAnsi="宋体"/>
+                <w:szCs w:val="21"/>
+              </w:rPr>
+              <w:t>8</w:t>
+            </w:r>
+            <w:r>
+              <w:rPr>
+                <w:rFonts w:ascii="宋体" w:hAnsi="宋体" w:hint="eastAsia"/>
+                <w:szCs w:val="21"/>
+              </w:rPr>
+              <w:t>年1月26日—2018年2月25日</w:t>
+            </w:r>
+          </w:p>
+          <w:p>
+            <w:pPr>
+              <w:spacing w:line="360" w:lineRule="exact"/>
+              <w:rPr>
+                <w:rFonts w:hint="eastAsia"/>
+              </w:rPr>
             </w:pPr>
             <w:r>
               <w:rPr>
                 <w:rFonts w:hint="eastAsia"/>
               </w:rPr>
               <w:t>指导内容：</w:t>
+            </w:r>
+            <w:r>
+              <w:rPr>
+                <w:rFonts w:hint="eastAsia"/>
+              </w:rPr>
+              <w:t>编写</w:t>
+            </w:r>
+            <w:r>
+              <w:t>代码完成系统开发。</w:t>
             </w:r>
           </w:p>
           <w:p>
@@ -689,16 +808,49 @@
               </w:rPr>
               <w:t>指导时间：</w:t>
             </w:r>
-          </w:p>
-          <w:p>
-            <w:pPr>
-              <w:spacing w:line="360" w:lineRule="exact"/>
+            <w:r>
+              <w:rPr>
+                <w:rFonts w:ascii="宋体" w:hAnsi="宋体" w:hint="eastAsia"/>
+                <w:szCs w:val="21"/>
+              </w:rPr>
+              <w:t>201</w:t>
+            </w:r>
+            <w:r>
+              <w:rPr>
+                <w:rFonts w:ascii="宋体" w:hAnsi="宋体"/>
+                <w:szCs w:val="21"/>
+              </w:rPr>
+              <w:t>8</w:t>
+            </w:r>
+            <w:r>
+              <w:rPr>
+                <w:rFonts w:ascii="宋体" w:hAnsi="宋体" w:hint="eastAsia"/>
+                <w:szCs w:val="21"/>
+              </w:rPr>
+              <w:t>年2月26日—2018年3月10日</w:t>
+            </w:r>
+          </w:p>
+          <w:p>
+            <w:pPr>
+              <w:spacing w:line="360" w:lineRule="exact"/>
+              <w:rPr>
+                <w:rFonts w:hint="eastAsia"/>
+              </w:rPr>
             </w:pPr>
             <w:r>
               <w:rPr>
                 <w:rFonts w:hint="eastAsia"/>
               </w:rPr>
               <w:t>指导内容：</w:t>
+            </w:r>
+            <w:r>
+              <w:rPr>
+                <w:rFonts w:hint="eastAsia"/>
+              </w:rPr>
+              <w:t>系统</w:t>
+            </w:r>
+            <w:r>
+              <w:t>的完善与测试</w:t>
             </w:r>
           </w:p>
           <w:p>
@@ -799,16 +951,51 @@
               </w:rPr>
               <w:t>指导时间：</w:t>
             </w:r>
-          </w:p>
-          <w:p>
-            <w:pPr>
-              <w:spacing w:line="360" w:lineRule="exact"/>
+            <w:r>
+              <w:rPr>
+                <w:rFonts w:ascii="宋体" w:hAnsi="宋体" w:hint="eastAsia"/>
+                <w:szCs w:val="21"/>
+              </w:rPr>
+              <w:t>201</w:t>
+            </w:r>
+            <w:r>
+              <w:rPr>
+                <w:rFonts w:ascii="宋体" w:hAnsi="宋体"/>
+                <w:szCs w:val="21"/>
+              </w:rPr>
+              <w:t>8</w:t>
+            </w:r>
+            <w:r>
+              <w:rPr>
+                <w:rFonts w:ascii="宋体" w:hAnsi="宋体" w:hint="eastAsia"/>
+                <w:szCs w:val="21"/>
+              </w:rPr>
+              <w:t>年3月11日—2018年3月20日</w:t>
+            </w:r>
+            <w:bookmarkStart w:id="0" w:name="_GoBack"/>
+            <w:bookmarkEnd w:id="0"/>
+          </w:p>
+          <w:p>
+            <w:pPr>
+              <w:spacing w:line="360" w:lineRule="exact"/>
+              <w:rPr>
+                <w:rFonts w:hint="eastAsia"/>
+              </w:rPr>
             </w:pPr>
             <w:r>
               <w:rPr>
                 <w:rFonts w:hint="eastAsia"/>
               </w:rPr>
               <w:t>指导内容：</w:t>
+            </w:r>
+            <w:r>
+              <w:rPr>
+                <w:rFonts w:hint="eastAsia"/>
+              </w:rPr>
+              <w:t>撰写</w:t>
+            </w:r>
+            <w:r>
+              <w:t>毕业论文。</w:t>
             </w:r>
           </w:p>
           <w:p>
@@ -885,16 +1072,7 @@
           <w:rFonts w:ascii="宋体" w:hAnsi="宋体" w:hint="eastAsia"/>
           <w:sz w:val="18"/>
         </w:rPr>
-        <w:t>2.指导次数根据实际次数自行增减</w:t>
-      </w:r>
-      <w:bookmarkStart w:id="0" w:name="_GoBack"/>
-      <w:bookmarkEnd w:id="0"/>
-      <w:r>
-        <w:rPr>
-          <w:rFonts w:ascii="宋体" w:hAnsi="宋体" w:hint="eastAsia"/>
-          <w:sz w:val="18"/>
-        </w:rPr>
-        <w:t>。</w:t>
+        <w:t>2.指导次数根据实际次数自行增减。</w:t>
       </w:r>
     </w:p>
     <w:p/>

</xml_diff>